<commit_message>
Report: work in progress
</commit_message>
<xml_diff>
--- a/Report/14 - mnist example.docx
+++ b/Report/14 - mnist example.docx
@@ -3,8 +3,775 @@
 <w:document xmlns:wpc="http://schemas.microsoft.com/office/word/2010/wordprocessingCanvas" xmlns:mc="http://schemas.openxmlformats.org/markup-compatibility/2006" xmlns:o="urn:schemas-microsoft-com:office:office" xmlns:r="http://schemas.openxmlformats.org/officeDocument/2006/relationships" xmlns:m="http://schemas.openxmlformats.org/officeDocument/2006/math" xmlns:v="urn:schemas-microsoft-com:vml" xmlns:wp14="http://schemas.microsoft.com/office/word/2010/wordprocessingDrawing" xmlns:wp="http://schemas.openxmlformats.org/drawingml/2006/wordprocessingDrawing" xmlns:w10="urn:schemas-microsoft-com:office:word" xmlns:w="http://schemas.openxmlformats.org/wordprocessingml/2006/main" xmlns:w14="http://schemas.microsoft.com/office/word/2010/wordml" xmlns:w15="http://schemas.microsoft.com/office/word/2012/wordml" xmlns:wpg="http://schemas.microsoft.com/office/word/2010/wordprocessingGroup" xmlns:wpi="http://schemas.microsoft.com/office/word/2010/wordprocessingInk" xmlns:wne="http://schemas.microsoft.com/office/word/2006/wordml" xmlns:wps="http://schemas.microsoft.com/office/word/2010/wordprocessingShape" mc:Ignorable="w14 w15 wp14">
   <w:body>
     <w:p>
+      <w:pPr>
+        <w:spacing w:before="360" w:after="120" w:line="240" w:lineRule="auto"/>
+        <w:outlineLvl w:val="1"/>
+        <w:rPr>
+          <w:rFonts w:ascii="Times New Roman" w:eastAsia="Times New Roman" w:hAnsi="Times New Roman" w:cs="Times New Roman"/>
+          <w:b/>
+          <w:color w:val="000000" w:themeColor="text1"/>
+          <w:sz w:val="24"/>
+          <w:szCs w:val="24"/>
+        </w:rPr>
+      </w:pPr>
+      <w:r>
+        <w:rPr>
+          <w:rFonts w:ascii="Times New Roman" w:eastAsia="Times New Roman" w:hAnsi="Times New Roman" w:cs="Times New Roman"/>
+          <w:b/>
+          <w:color w:val="000000" w:themeColor="text1"/>
+          <w:sz w:val="24"/>
+          <w:szCs w:val="24"/>
+        </w:rPr>
+        <w:t>Appendix D: MNIST Mini Problem</w:t>
+      </w:r>
+    </w:p>
+    <w:p>
+      <w:pPr>
+        <w:spacing w:after="0" w:line="240" w:lineRule="auto"/>
+        <w:rPr>
+          <w:rFonts w:ascii="Times New Roman" w:eastAsia="Times New Roman" w:hAnsi="Times New Roman" w:cs="Times New Roman"/>
+          <w:color w:val="000000" w:themeColor="text1"/>
+          <w:sz w:val="24"/>
+          <w:szCs w:val="24"/>
+          <w:shd w:val="clear" w:color="auto" w:fill="FFFFFF"/>
+        </w:rPr>
+      </w:pPr>
+      <w:r>
+        <w:rPr>
+          <w:rFonts w:ascii="Times New Roman" w:eastAsia="Times New Roman" w:hAnsi="Times New Roman" w:cs="Times New Roman"/>
+          <w:color w:val="000000" w:themeColor="text1"/>
+          <w:sz w:val="24"/>
+          <w:szCs w:val="24"/>
+          <w:shd w:val="clear" w:color="auto" w:fill="FFFFFF"/>
+        </w:rPr>
+        <w:t>A simple</w:t>
+      </w:r>
+      <w:r>
+        <w:rPr>
+          <w:rFonts w:ascii="Times New Roman" w:eastAsia="Times New Roman" w:hAnsi="Times New Roman" w:cs="Times New Roman"/>
+          <w:color w:val="000000" w:themeColor="text1"/>
+          <w:sz w:val="24"/>
+          <w:szCs w:val="24"/>
+          <w:shd w:val="clear" w:color="auto" w:fill="FFFFFF"/>
+        </w:rPr>
+        <w:t xml:space="preserve"> way </w:t>
+      </w:r>
+      <w:r>
+        <w:rPr>
+          <w:rFonts w:ascii="Times New Roman" w:eastAsia="Times New Roman" w:hAnsi="Times New Roman" w:cs="Times New Roman"/>
+          <w:color w:val="000000" w:themeColor="text1"/>
+          <w:sz w:val="24"/>
+          <w:szCs w:val="24"/>
+          <w:shd w:val="clear" w:color="auto" w:fill="FFFFFF"/>
+        </w:rPr>
+        <w:t>of illustrating</w:t>
+      </w:r>
+      <w:r>
+        <w:rPr>
+          <w:rFonts w:ascii="Times New Roman" w:eastAsia="Times New Roman" w:hAnsi="Times New Roman" w:cs="Times New Roman"/>
+          <w:color w:val="000000" w:themeColor="text1"/>
+          <w:sz w:val="24"/>
+          <w:szCs w:val="24"/>
+          <w:shd w:val="clear" w:color="auto" w:fill="FFFFFF"/>
+        </w:rPr>
+        <w:t xml:space="preserve"> how CNN</w:t>
+      </w:r>
+      <w:r>
+        <w:rPr>
+          <w:rFonts w:ascii="Times New Roman" w:eastAsia="Times New Roman" w:hAnsi="Times New Roman" w:cs="Times New Roman"/>
+          <w:color w:val="000000" w:themeColor="text1"/>
+          <w:sz w:val="24"/>
+          <w:szCs w:val="24"/>
+          <w:shd w:val="clear" w:color="auto" w:fill="FFFFFF"/>
+        </w:rPr>
+        <w:t>s</w:t>
+      </w:r>
+      <w:r>
+        <w:rPr>
+          <w:rFonts w:ascii="Times New Roman" w:eastAsia="Times New Roman" w:hAnsi="Times New Roman" w:cs="Times New Roman"/>
+          <w:color w:val="000000" w:themeColor="text1"/>
+          <w:sz w:val="24"/>
+          <w:szCs w:val="24"/>
+          <w:shd w:val="clear" w:color="auto" w:fill="FFFFFF"/>
+        </w:rPr>
+        <w:t xml:space="preserve"> </w:t>
+      </w:r>
+      <w:r>
+        <w:rPr>
+          <w:rFonts w:ascii="Times New Roman" w:eastAsia="Times New Roman" w:hAnsi="Times New Roman" w:cs="Times New Roman"/>
+          <w:color w:val="000000" w:themeColor="text1"/>
+          <w:sz w:val="24"/>
+          <w:szCs w:val="24"/>
+          <w:shd w:val="clear" w:color="auto" w:fill="FFFFFF"/>
+        </w:rPr>
+        <w:t xml:space="preserve">perform compared to more naïve methodologies </w:t>
+      </w:r>
+      <w:r>
+        <w:rPr>
+          <w:rFonts w:ascii="Times New Roman" w:eastAsia="Times New Roman" w:hAnsi="Times New Roman" w:cs="Times New Roman"/>
+          <w:color w:val="000000" w:themeColor="text1"/>
+          <w:sz w:val="24"/>
+          <w:szCs w:val="24"/>
+          <w:shd w:val="clear" w:color="auto" w:fill="FFFFFF"/>
+        </w:rPr>
+        <w:t xml:space="preserve">is to show how </w:t>
+      </w:r>
+      <w:r>
+        <w:rPr>
+          <w:rFonts w:ascii="Times New Roman" w:eastAsia="Times New Roman" w:hAnsi="Times New Roman" w:cs="Times New Roman"/>
+          <w:color w:val="000000" w:themeColor="text1"/>
+          <w:sz w:val="24"/>
+          <w:szCs w:val="24"/>
+          <w:shd w:val="clear" w:color="auto" w:fill="FFFFFF"/>
+        </w:rPr>
+        <w:t>CNNs work</w:t>
+      </w:r>
+      <w:r>
+        <w:rPr>
+          <w:rFonts w:ascii="Times New Roman" w:eastAsia="Times New Roman" w:hAnsi="Times New Roman" w:cs="Times New Roman"/>
+          <w:color w:val="000000" w:themeColor="text1"/>
+          <w:sz w:val="24"/>
+          <w:szCs w:val="24"/>
+          <w:shd w:val="clear" w:color="auto" w:fill="FFFFFF"/>
+        </w:rPr>
+        <w:t xml:space="preserve"> on </w:t>
+      </w:r>
+      <w:r>
+        <w:rPr>
+          <w:rFonts w:ascii="Times New Roman" w:eastAsia="Times New Roman" w:hAnsi="Times New Roman" w:cs="Times New Roman"/>
+          <w:color w:val="000000" w:themeColor="text1"/>
+          <w:sz w:val="24"/>
+          <w:szCs w:val="24"/>
+          <w:shd w:val="clear" w:color="auto" w:fill="FFFFFF"/>
+        </w:rPr>
+        <w:t>a simpler problem. The MNIST handwritten digit dataset was chosen for this problem</w:t>
+      </w:r>
+      <w:r>
+        <w:rPr>
+          <w:rFonts w:ascii="Times New Roman" w:eastAsia="Times New Roman" w:hAnsi="Times New Roman" w:cs="Times New Roman"/>
+          <w:color w:val="000000" w:themeColor="text1"/>
+          <w:sz w:val="24"/>
+          <w:szCs w:val="24"/>
+          <w:shd w:val="clear" w:color="auto" w:fill="FFFFFF"/>
+        </w:rPr>
+        <w:t>.</w:t>
+      </w:r>
+      <w:r>
+        <w:rPr>
+          <w:rFonts w:ascii="Times New Roman" w:eastAsia="Times New Roman" w:hAnsi="Times New Roman" w:cs="Times New Roman"/>
+          <w:color w:val="000000" w:themeColor="text1"/>
+          <w:sz w:val="24"/>
+          <w:szCs w:val="24"/>
+        </w:rPr>
+        <w:t xml:space="preserve"> </w:t>
+      </w:r>
+      <w:r>
+        <w:rPr>
+          <w:rFonts w:ascii="Times New Roman" w:eastAsia="Times New Roman" w:hAnsi="Times New Roman" w:cs="Times New Roman"/>
+          <w:color w:val="000000" w:themeColor="text1"/>
+          <w:sz w:val="24"/>
+          <w:szCs w:val="24"/>
+          <w:shd w:val="clear" w:color="auto" w:fill="FFFFFF"/>
+        </w:rPr>
+        <w:t xml:space="preserve">The </w:t>
+      </w:r>
+      <w:r>
+        <w:rPr>
+          <w:rFonts w:ascii="Times New Roman" w:eastAsia="Times New Roman" w:hAnsi="Times New Roman" w:cs="Times New Roman"/>
+          <w:color w:val="000000" w:themeColor="text1"/>
+          <w:sz w:val="24"/>
+          <w:szCs w:val="24"/>
+          <w:shd w:val="clear" w:color="auto" w:fill="FFFFFF"/>
+        </w:rPr>
+        <w:t>dataset consists of 60 thousand</w:t>
+      </w:r>
+      <w:r>
+        <w:rPr>
+          <w:rFonts w:ascii="Times New Roman" w:eastAsia="Times New Roman" w:hAnsi="Times New Roman" w:cs="Times New Roman"/>
+          <w:color w:val="000000" w:themeColor="text1"/>
+          <w:sz w:val="24"/>
+          <w:szCs w:val="24"/>
+          <w:shd w:val="clear" w:color="auto" w:fill="FFFFFF"/>
+        </w:rPr>
+        <w:t xml:space="preserve"> training images</w:t>
+      </w:r>
+      <w:r>
+        <w:rPr>
+          <w:rFonts w:ascii="Times New Roman" w:eastAsia="Times New Roman" w:hAnsi="Times New Roman" w:cs="Times New Roman"/>
+          <w:color w:val="000000" w:themeColor="text1"/>
+          <w:sz w:val="24"/>
+          <w:szCs w:val="24"/>
+          <w:shd w:val="clear" w:color="auto" w:fill="FFFFFF"/>
+        </w:rPr>
+        <w:t xml:space="preserve"> of 10 classes and 10 thousand </w:t>
+      </w:r>
+      <w:r>
+        <w:rPr>
+          <w:rFonts w:ascii="Times New Roman" w:eastAsia="Times New Roman" w:hAnsi="Times New Roman" w:cs="Times New Roman"/>
+          <w:color w:val="000000" w:themeColor="text1"/>
+          <w:sz w:val="24"/>
+          <w:szCs w:val="24"/>
+          <w:shd w:val="clear" w:color="auto" w:fill="FFFFFF"/>
+        </w:rPr>
+        <w:t>of test images. I</w:t>
+      </w:r>
+      <w:r>
+        <w:rPr>
+          <w:rFonts w:ascii="Times New Roman" w:eastAsia="Times New Roman" w:hAnsi="Times New Roman" w:cs="Times New Roman"/>
+          <w:color w:val="000000" w:themeColor="text1"/>
+          <w:sz w:val="24"/>
+          <w:szCs w:val="24"/>
+          <w:shd w:val="clear" w:color="auto" w:fill="FFFFFF"/>
+        </w:rPr>
+        <w:t>ndividual image</w:t>
+      </w:r>
+      <w:r>
+        <w:rPr>
+          <w:rFonts w:ascii="Times New Roman" w:eastAsia="Times New Roman" w:hAnsi="Times New Roman" w:cs="Times New Roman"/>
+          <w:color w:val="000000" w:themeColor="text1"/>
+          <w:sz w:val="24"/>
+          <w:szCs w:val="24"/>
+          <w:shd w:val="clear" w:color="auto" w:fill="FFFFFF"/>
+        </w:rPr>
+        <w:t xml:space="preserve"> size </w:t>
+      </w:r>
+      <w:r>
+        <w:rPr>
+          <w:rFonts w:ascii="Times New Roman" w:eastAsia="Times New Roman" w:hAnsi="Times New Roman" w:cs="Times New Roman"/>
+          <w:color w:val="000000" w:themeColor="text1"/>
+          <w:sz w:val="24"/>
+          <w:szCs w:val="24"/>
+          <w:shd w:val="clear" w:color="auto" w:fill="FFFFFF"/>
+        </w:rPr>
+        <w:t>is 28x2</w:t>
+      </w:r>
+      <w:r>
+        <w:rPr>
+          <w:rFonts w:ascii="Times New Roman" w:eastAsia="Times New Roman" w:hAnsi="Times New Roman" w:cs="Times New Roman"/>
+          <w:color w:val="000000" w:themeColor="text1"/>
+          <w:sz w:val="24"/>
+          <w:szCs w:val="24"/>
+          <w:shd w:val="clear" w:color="auto" w:fill="FFFFFF"/>
+        </w:rPr>
+        <w:t>8 pixels.</w:t>
+      </w:r>
+    </w:p>
+    <w:p>
+      <w:pPr>
+        <w:spacing w:after="0" w:line="240" w:lineRule="auto"/>
+        <w:rPr>
+          <w:rFonts w:ascii="Times New Roman" w:eastAsia="Times New Roman" w:hAnsi="Times New Roman" w:cs="Times New Roman"/>
+          <w:color w:val="000000" w:themeColor="text1"/>
+          <w:sz w:val="24"/>
+          <w:szCs w:val="24"/>
+          <w:shd w:val="clear" w:color="auto" w:fill="FFFFFF"/>
+        </w:rPr>
+      </w:pPr>
+    </w:p>
+    <w:p>
+      <w:pPr>
+        <w:spacing w:after="0" w:line="240" w:lineRule="auto"/>
+        <w:jc w:val="center"/>
+        <w:rPr>
+          <w:rFonts w:ascii="Times New Roman" w:eastAsia="Times New Roman" w:hAnsi="Times New Roman" w:cs="Times New Roman"/>
+          <w:color w:val="000000" w:themeColor="text1"/>
+          <w:sz w:val="24"/>
+          <w:szCs w:val="24"/>
+        </w:rPr>
+      </w:pPr>
+      <w:r>
+        <w:rPr>
+          <w:noProof/>
+        </w:rPr>
+        <w:drawing>
+          <wp:inline distT="0" distB="0" distL="0" distR="0">
+            <wp:extent cx="3276846" cy="1836420"/>
+            <wp:effectExtent l="0" t="0" r="0" b="0"/>
+            <wp:docPr id="3" name="Picture 3" descr="http://simonwinder.com/wp-content/uploads/2015/07/mnistExamples.png"/>
+            <wp:cNvGraphicFramePr>
+              <a:graphicFrameLocks xmlns:a="http://schemas.openxmlformats.org/drawingml/2006/main" noChangeAspect="1"/>
+            </wp:cNvGraphicFramePr>
+            <a:graphic xmlns:a="http://schemas.openxmlformats.org/drawingml/2006/main">
+              <a:graphicData uri="http://schemas.openxmlformats.org/drawingml/2006/picture">
+                <pic:pic xmlns:pic="http://schemas.openxmlformats.org/drawingml/2006/picture">
+                  <pic:nvPicPr>
+                    <pic:cNvPr id="0" name="Picture 4" descr="http://simonwinder.com/wp-content/uploads/2015/07/mnistExamples.png"/>
+                    <pic:cNvPicPr>
+                      <a:picLocks noChangeAspect="1" noChangeArrowheads="1"/>
+                    </pic:cNvPicPr>
+                  </pic:nvPicPr>
+                  <pic:blipFill>
+                    <a:blip r:embed="rId7">
+                      <a:extLst>
+                        <a:ext uri="{28A0092B-C50C-407E-A947-70E740481C1C}">
+                          <a14:useLocalDpi xmlns:a14="http://schemas.microsoft.com/office/drawing/2010/main" val="0"/>
+                        </a:ext>
+                      </a:extLst>
+                    </a:blip>
+                    <a:srcRect/>
+                    <a:stretch>
+                      <a:fillRect/>
+                    </a:stretch>
+                  </pic:blipFill>
+                  <pic:spPr bwMode="auto">
+                    <a:xfrm>
+                      <a:off x="0" y="0"/>
+                      <a:ext cx="3291827" cy="1844816"/>
+                    </a:xfrm>
+                    <a:prstGeom prst="rect">
+                      <a:avLst/>
+                    </a:prstGeom>
+                    <a:noFill/>
+                    <a:ln>
+                      <a:noFill/>
+                    </a:ln>
+                  </pic:spPr>
+                </pic:pic>
+              </a:graphicData>
+            </a:graphic>
+          </wp:inline>
+        </w:drawing>
+      </w:r>
+    </w:p>
+    <w:p>
+      <w:pPr>
+        <w:spacing w:after="0" w:line="240" w:lineRule="auto"/>
+        <w:jc w:val="center"/>
+        <w:rPr>
+          <w:rFonts w:ascii="Times New Roman" w:eastAsia="Times New Roman" w:hAnsi="Times New Roman" w:cs="Times New Roman"/>
+          <w:color w:val="000000" w:themeColor="text1"/>
+          <w:sz w:val="24"/>
+          <w:szCs w:val="24"/>
+        </w:rPr>
+      </w:pPr>
+      <w:r>
+        <w:rPr>
+          <w:rFonts w:ascii="Times New Roman" w:eastAsia="Times New Roman" w:hAnsi="Times New Roman" w:cs="Times New Roman"/>
+          <w:color w:val="000000" w:themeColor="text1"/>
+          <w:sz w:val="24"/>
+          <w:szCs w:val="24"/>
+        </w:rPr>
+        <w:t>Figure 1: Some MNIST digit images</w:t>
+      </w:r>
+    </w:p>
+    <w:p>
+      <w:pPr>
+        <w:spacing w:after="0" w:line="240" w:lineRule="auto"/>
+        <w:jc w:val="center"/>
+        <w:rPr>
+          <w:rFonts w:ascii="Times New Roman" w:eastAsia="Times New Roman" w:hAnsi="Times New Roman" w:cs="Times New Roman"/>
+          <w:color w:val="000000" w:themeColor="text1"/>
+          <w:sz w:val="24"/>
+          <w:szCs w:val="24"/>
+        </w:rPr>
+      </w:pPr>
+    </w:p>
+    <w:p>
+      <w:pPr>
+        <w:spacing w:after="0" w:line="240" w:lineRule="auto"/>
+        <w:rPr>
+          <w:rFonts w:ascii="Times New Roman" w:eastAsia="Times New Roman" w:hAnsi="Times New Roman" w:cs="Times New Roman"/>
+          <w:color w:val="000000" w:themeColor="text1"/>
+          <w:sz w:val="24"/>
+          <w:szCs w:val="24"/>
+        </w:rPr>
+      </w:pPr>
+      <w:r>
+        <w:rPr>
+          <w:rFonts w:ascii="Times New Roman" w:eastAsia="Times New Roman" w:hAnsi="Times New Roman" w:cs="Times New Roman"/>
+          <w:color w:val="000000" w:themeColor="text1"/>
+          <w:sz w:val="24"/>
+          <w:szCs w:val="24"/>
+          <w:shd w:val="clear" w:color="auto" w:fill="FFFFFF"/>
+        </w:rPr>
+        <w:t>A</w:t>
+      </w:r>
+      <w:r>
+        <w:rPr>
+          <w:rFonts w:ascii="Times New Roman" w:eastAsia="Times New Roman" w:hAnsi="Times New Roman" w:cs="Times New Roman"/>
+          <w:color w:val="000000" w:themeColor="text1"/>
+          <w:sz w:val="24"/>
+          <w:szCs w:val="24"/>
+          <w:shd w:val="clear" w:color="auto" w:fill="FFFFFF"/>
+        </w:rPr>
+        <w:t xml:space="preserve"> network with </w:t>
+      </w:r>
+      <w:r>
+        <w:rPr>
+          <w:rFonts w:ascii="Times New Roman" w:eastAsia="Times New Roman" w:hAnsi="Times New Roman" w:cs="Times New Roman"/>
+          <w:color w:val="000000" w:themeColor="text1"/>
+          <w:sz w:val="24"/>
+          <w:szCs w:val="24"/>
+          <w:shd w:val="clear" w:color="auto" w:fill="FFFFFF"/>
+        </w:rPr>
+        <w:t>two</w:t>
+      </w:r>
+      <w:r>
+        <w:rPr>
+          <w:rFonts w:ascii="Times New Roman" w:eastAsia="Times New Roman" w:hAnsi="Times New Roman" w:cs="Times New Roman"/>
+          <w:color w:val="000000" w:themeColor="text1"/>
+          <w:sz w:val="24"/>
+          <w:szCs w:val="24"/>
+          <w:shd w:val="clear" w:color="auto" w:fill="FFFFFF"/>
+        </w:rPr>
+        <w:t xml:space="preserve"> convolutional layers</w:t>
+      </w:r>
+      <w:r>
+        <w:rPr>
+          <w:rFonts w:ascii="Times New Roman" w:eastAsia="Times New Roman" w:hAnsi="Times New Roman" w:cs="Times New Roman"/>
+          <w:color w:val="000000" w:themeColor="text1"/>
+          <w:sz w:val="24"/>
+          <w:szCs w:val="24"/>
+          <w:shd w:val="clear" w:color="auto" w:fill="FFFFFF"/>
+        </w:rPr>
+        <w:t xml:space="preserve"> was used</w:t>
+      </w:r>
+      <w:r>
+        <w:rPr>
+          <w:rFonts w:ascii="Times New Roman" w:eastAsia="Times New Roman" w:hAnsi="Times New Roman" w:cs="Times New Roman"/>
+          <w:color w:val="000000" w:themeColor="text1"/>
+          <w:sz w:val="24"/>
+          <w:szCs w:val="24"/>
+          <w:shd w:val="clear" w:color="auto" w:fill="FFFFFF"/>
+        </w:rPr>
+        <w:t xml:space="preserve">, each of which was followed by a pooling layer, and </w:t>
+      </w:r>
+      <w:r>
+        <w:rPr>
+          <w:rFonts w:ascii="Times New Roman" w:eastAsia="Times New Roman" w:hAnsi="Times New Roman" w:cs="Times New Roman"/>
+          <w:color w:val="000000" w:themeColor="text1"/>
+          <w:sz w:val="24"/>
+          <w:szCs w:val="24"/>
+          <w:shd w:val="clear" w:color="auto" w:fill="FFFFFF"/>
+        </w:rPr>
+        <w:t>one</w:t>
+      </w:r>
+      <w:r>
+        <w:rPr>
+          <w:rFonts w:ascii="Times New Roman" w:eastAsia="Times New Roman" w:hAnsi="Times New Roman" w:cs="Times New Roman"/>
+          <w:color w:val="000000" w:themeColor="text1"/>
+          <w:sz w:val="24"/>
+          <w:szCs w:val="24"/>
+          <w:shd w:val="clear" w:color="auto" w:fill="FFFFFF"/>
+        </w:rPr>
+        <w:t xml:space="preserve"> fully connected layer (figure 2). </w:t>
+      </w:r>
+      <w:r>
+        <w:rPr>
+          <w:rFonts w:ascii="Times New Roman" w:eastAsia="Times New Roman" w:hAnsi="Times New Roman" w:cs="Times New Roman"/>
+          <w:color w:val="000000" w:themeColor="text1"/>
+          <w:sz w:val="24"/>
+          <w:szCs w:val="24"/>
+          <w:shd w:val="clear" w:color="auto" w:fill="FFFFFF"/>
+        </w:rPr>
+        <w:t xml:space="preserve">Neuron </w:t>
+      </w:r>
+      <w:r>
+        <w:rPr>
+          <w:rFonts w:ascii="Times New Roman" w:eastAsia="Times New Roman" w:hAnsi="Times New Roman" w:cs="Times New Roman"/>
+          <w:color w:val="000000" w:themeColor="text1"/>
+          <w:sz w:val="24"/>
+          <w:szCs w:val="24"/>
+          <w:shd w:val="clear" w:color="auto" w:fill="FFFFFF"/>
+        </w:rPr>
+        <w:t xml:space="preserve">dropout </w:t>
+      </w:r>
+      <w:r>
+        <w:rPr>
+          <w:rFonts w:ascii="Times New Roman" w:eastAsia="Times New Roman" w:hAnsi="Times New Roman" w:cs="Times New Roman"/>
+          <w:color w:val="000000" w:themeColor="text1"/>
+          <w:sz w:val="24"/>
+          <w:szCs w:val="24"/>
+          <w:shd w:val="clear" w:color="auto" w:fill="FFFFFF"/>
+        </w:rPr>
+        <w:t xml:space="preserve">was applied </w:t>
+      </w:r>
+      <w:r>
+        <w:rPr>
+          <w:rFonts w:ascii="Times New Roman" w:eastAsia="Times New Roman" w:hAnsi="Times New Roman" w:cs="Times New Roman"/>
+          <w:color w:val="000000" w:themeColor="text1"/>
+          <w:sz w:val="24"/>
+          <w:szCs w:val="24"/>
+          <w:shd w:val="clear" w:color="auto" w:fill="FFFFFF"/>
+        </w:rPr>
+        <w:t>in the fully connected layer to avoid overfitting.</w:t>
+      </w:r>
+    </w:p>
+    <w:p>
+      <w:pPr>
+        <w:spacing w:after="0" w:line="240" w:lineRule="auto"/>
+        <w:rPr>
+          <w:rFonts w:ascii="Times New Roman" w:eastAsia="Times New Roman" w:hAnsi="Times New Roman" w:cs="Times New Roman"/>
+          <w:color w:val="000000" w:themeColor="text1"/>
+          <w:sz w:val="24"/>
+          <w:szCs w:val="24"/>
+        </w:rPr>
+      </w:pPr>
+      <w:r>
+        <w:rPr>
+          <w:rFonts w:ascii="Times New Roman" w:eastAsia="Times New Roman" w:hAnsi="Times New Roman" w:cs="Times New Roman"/>
+          <w:noProof/>
+          <w:color w:val="000000" w:themeColor="text1"/>
+          <w:sz w:val="24"/>
+          <w:szCs w:val="24"/>
+          <w:shd w:val="clear" w:color="auto" w:fill="FFFFFF"/>
+        </w:rPr>
+        <w:drawing>
+          <wp:inline distT="0" distB="0" distL="0" distR="0" wp14:anchorId="15131C44" wp14:editId="19301401">
+            <wp:extent cx="5730240" cy="1592580"/>
+            <wp:effectExtent l="0" t="0" r="3810" b="7620"/>
+            <wp:docPr id="2" name="Picture 2" descr="https://docs.google.com/drawings/d/svcTPI6_m1pmCWEMTzezMDw/image?w=602&amp;h=167&amp;rev=762&amp;ac=1"/>
+            <wp:cNvGraphicFramePr>
+              <a:graphicFrameLocks xmlns:a="http://schemas.openxmlformats.org/drawingml/2006/main" noChangeAspect="1"/>
+            </wp:cNvGraphicFramePr>
+            <a:graphic xmlns:a="http://schemas.openxmlformats.org/drawingml/2006/main">
+              <a:graphicData uri="http://schemas.openxmlformats.org/drawingml/2006/picture">
+                <pic:pic xmlns:pic="http://schemas.openxmlformats.org/drawingml/2006/picture">
+                  <pic:nvPicPr>
+                    <pic:cNvPr id="0" name="Picture 2" descr="https://docs.google.com/drawings/d/svcTPI6_m1pmCWEMTzezMDw/image?w=602&amp;h=167&amp;rev=762&amp;ac=1"/>
+                    <pic:cNvPicPr>
+                      <a:picLocks noChangeAspect="1" noChangeArrowheads="1"/>
+                    </pic:cNvPicPr>
+                  </pic:nvPicPr>
+                  <pic:blipFill>
+                    <a:blip r:embed="rId8">
+                      <a:extLst>
+                        <a:ext uri="{28A0092B-C50C-407E-A947-70E740481C1C}">
+                          <a14:useLocalDpi xmlns:a14="http://schemas.microsoft.com/office/drawing/2010/main" val="0"/>
+                        </a:ext>
+                      </a:extLst>
+                    </a:blip>
+                    <a:srcRect/>
+                    <a:stretch>
+                      <a:fillRect/>
+                    </a:stretch>
+                  </pic:blipFill>
+                  <pic:spPr bwMode="auto">
+                    <a:xfrm>
+                      <a:off x="0" y="0"/>
+                      <a:ext cx="5730240" cy="1592580"/>
+                    </a:xfrm>
+                    <a:prstGeom prst="rect">
+                      <a:avLst/>
+                    </a:prstGeom>
+                    <a:noFill/>
+                    <a:ln>
+                      <a:noFill/>
+                    </a:ln>
+                  </pic:spPr>
+                </pic:pic>
+              </a:graphicData>
+            </a:graphic>
+          </wp:inline>
+        </w:drawing>
+      </w:r>
+    </w:p>
+    <w:p>
+      <w:pPr>
+        <w:spacing w:after="0" w:line="240" w:lineRule="auto"/>
+        <w:jc w:val="center"/>
+        <w:rPr>
+          <w:rFonts w:ascii="Times New Roman" w:eastAsia="Times New Roman" w:hAnsi="Times New Roman" w:cs="Times New Roman"/>
+          <w:color w:val="000000" w:themeColor="text1"/>
+          <w:sz w:val="24"/>
+          <w:szCs w:val="24"/>
+        </w:rPr>
+      </w:pPr>
+      <w:r>
+        <w:rPr>
+          <w:rFonts w:ascii="Times New Roman" w:eastAsia="Times New Roman" w:hAnsi="Times New Roman" w:cs="Times New Roman"/>
+          <w:color w:val="000000" w:themeColor="text1"/>
+          <w:sz w:val="24"/>
+          <w:szCs w:val="24"/>
+          <w:shd w:val="clear" w:color="auto" w:fill="FFFFFF"/>
+        </w:rPr>
+        <w:t>Figure 2. Network architecture for MNIST dataset</w:t>
+      </w:r>
+    </w:p>
+    <w:p>
+      <w:pPr>
+        <w:spacing w:after="0" w:line="240" w:lineRule="auto"/>
+        <w:rPr>
+          <w:rFonts w:ascii="Times New Roman" w:eastAsia="Times New Roman" w:hAnsi="Times New Roman" w:cs="Times New Roman"/>
+          <w:color w:val="000000" w:themeColor="text1"/>
+          <w:sz w:val="24"/>
+          <w:szCs w:val="24"/>
+        </w:rPr>
+      </w:pPr>
+    </w:p>
+    <w:p>
+      <w:pPr>
+        <w:spacing w:after="0" w:line="240" w:lineRule="auto"/>
+        <w:rPr>
+          <w:rFonts w:ascii="Times New Roman" w:eastAsia="Times New Roman" w:hAnsi="Times New Roman" w:cs="Times New Roman"/>
+          <w:color w:val="000000" w:themeColor="text1"/>
+          <w:sz w:val="24"/>
+          <w:szCs w:val="24"/>
+        </w:rPr>
+      </w:pPr>
+      <w:r>
+        <w:rPr>
+          <w:rFonts w:ascii="Times New Roman" w:eastAsia="Times New Roman" w:hAnsi="Times New Roman" w:cs="Times New Roman"/>
+          <w:color w:val="000000" w:themeColor="text1"/>
+          <w:sz w:val="24"/>
+          <w:szCs w:val="24"/>
+          <w:shd w:val="clear" w:color="auto" w:fill="FFFFFF"/>
+        </w:rPr>
+        <w:t>A k nearest neighbor classifier is used to compare the performance of the CNN</w:t>
+      </w:r>
+      <w:r>
+        <w:rPr>
+          <w:rFonts w:ascii="Times New Roman" w:eastAsia="Times New Roman" w:hAnsi="Times New Roman" w:cs="Times New Roman"/>
+          <w:color w:val="000000" w:themeColor="text1"/>
+          <w:sz w:val="24"/>
+          <w:szCs w:val="24"/>
+          <w:shd w:val="clear" w:color="auto" w:fill="FFFFFF"/>
+        </w:rPr>
+        <w:t>.</w:t>
+      </w:r>
+      <w:r>
+        <w:rPr>
+          <w:rFonts w:ascii="Times New Roman" w:eastAsia="Times New Roman" w:hAnsi="Times New Roman" w:cs="Times New Roman"/>
+          <w:color w:val="000000" w:themeColor="text1"/>
+          <w:sz w:val="24"/>
+          <w:szCs w:val="24"/>
+        </w:rPr>
+        <w:t xml:space="preserve"> </w:t>
+      </w:r>
+      <w:r>
+        <w:rPr>
+          <w:rFonts w:ascii="Times New Roman" w:eastAsia="Times New Roman" w:hAnsi="Times New Roman" w:cs="Times New Roman"/>
+          <w:color w:val="000000" w:themeColor="text1"/>
+          <w:sz w:val="24"/>
+          <w:szCs w:val="24"/>
+          <w:shd w:val="clear" w:color="auto" w:fill="FFFFFF"/>
+        </w:rPr>
+        <w:t xml:space="preserve">The </w:t>
+      </w:r>
+      <w:r>
+        <w:rPr>
+          <w:rFonts w:ascii="Times New Roman" w:eastAsia="Times New Roman" w:hAnsi="Times New Roman" w:cs="Times New Roman"/>
+          <w:color w:val="000000" w:themeColor="text1"/>
+          <w:sz w:val="24"/>
+          <w:szCs w:val="24"/>
+          <w:shd w:val="clear" w:color="auto" w:fill="FFFFFF"/>
+        </w:rPr>
+        <w:t xml:space="preserve">k-NN classifier </w:t>
+      </w:r>
+      <w:r>
+        <w:rPr>
+          <w:rFonts w:ascii="Times New Roman" w:eastAsia="Times New Roman" w:hAnsi="Times New Roman" w:cs="Times New Roman"/>
+          <w:color w:val="000000" w:themeColor="text1"/>
+          <w:sz w:val="24"/>
+          <w:szCs w:val="24"/>
+          <w:shd w:val="clear" w:color="auto" w:fill="FFFFFF"/>
+        </w:rPr>
+        <w:t xml:space="preserve">uses the following </w:t>
+      </w:r>
+      <w:r>
+        <w:rPr>
+          <w:rFonts w:ascii="Times New Roman" w:eastAsia="Times New Roman" w:hAnsi="Times New Roman" w:cs="Times New Roman"/>
+          <w:color w:val="000000" w:themeColor="text1"/>
+          <w:sz w:val="24"/>
+          <w:szCs w:val="24"/>
+          <w:shd w:val="clear" w:color="auto" w:fill="FFFFFF"/>
+        </w:rPr>
+        <w:t>parameters: k = 5, distance - Minkowski.</w:t>
+      </w:r>
+    </w:p>
+    <w:p>
+      <w:pPr>
+        <w:spacing w:after="0" w:line="240" w:lineRule="auto"/>
+        <w:rPr>
+          <w:rFonts w:ascii="Times New Roman" w:eastAsia="Times New Roman" w:hAnsi="Times New Roman" w:cs="Times New Roman"/>
+          <w:color w:val="000000" w:themeColor="text1"/>
+          <w:sz w:val="24"/>
+          <w:szCs w:val="24"/>
+        </w:rPr>
+      </w:pPr>
+      <w:r>
+        <w:rPr>
+          <w:rFonts w:ascii="Times New Roman" w:eastAsia="Times New Roman" w:hAnsi="Times New Roman" w:cs="Times New Roman"/>
+          <w:color w:val="000000" w:themeColor="text1"/>
+          <w:sz w:val="24"/>
+          <w:szCs w:val="24"/>
+          <w:shd w:val="clear" w:color="auto" w:fill="FFFFFF"/>
+        </w:rPr>
+        <w:t xml:space="preserve">It is compared to the </w:t>
+      </w:r>
+      <w:r>
+        <w:rPr>
+          <w:rFonts w:ascii="Times New Roman" w:eastAsia="Times New Roman" w:hAnsi="Times New Roman" w:cs="Times New Roman"/>
+          <w:color w:val="000000" w:themeColor="text1"/>
+          <w:sz w:val="24"/>
+          <w:szCs w:val="24"/>
+          <w:shd w:val="clear" w:color="auto" w:fill="FFFFFF"/>
+        </w:rPr>
+        <w:t xml:space="preserve">neural network </w:t>
+      </w:r>
+      <w:r>
+        <w:rPr>
+          <w:rFonts w:ascii="Times New Roman" w:eastAsia="Times New Roman" w:hAnsi="Times New Roman" w:cs="Times New Roman"/>
+          <w:color w:val="000000" w:themeColor="text1"/>
+          <w:sz w:val="24"/>
+          <w:szCs w:val="24"/>
+          <w:shd w:val="clear" w:color="auto" w:fill="FFFFFF"/>
+        </w:rPr>
+        <w:t xml:space="preserve">(fig. 2) trained </w:t>
+      </w:r>
+      <w:r>
+        <w:rPr>
+          <w:rFonts w:ascii="Times New Roman" w:eastAsia="Times New Roman" w:hAnsi="Times New Roman" w:cs="Times New Roman"/>
+          <w:color w:val="000000" w:themeColor="text1"/>
+          <w:sz w:val="24"/>
+          <w:szCs w:val="24"/>
+          <w:shd w:val="clear" w:color="auto" w:fill="FFFFFF"/>
+        </w:rPr>
+        <w:t>with 20000 steps, mini batch size 50, learning rate 10</w:t>
+      </w:r>
+      <w:r>
+        <w:rPr>
+          <w:rFonts w:ascii="Times New Roman" w:eastAsia="Times New Roman" w:hAnsi="Times New Roman" w:cs="Times New Roman"/>
+          <w:color w:val="000000" w:themeColor="text1"/>
+          <w:sz w:val="24"/>
+          <w:szCs w:val="24"/>
+          <w:shd w:val="clear" w:color="auto" w:fill="FFFFFF"/>
+          <w:vertAlign w:val="superscript"/>
+        </w:rPr>
+        <w:t xml:space="preserve">-4 </w:t>
+      </w:r>
+      <w:r>
+        <w:rPr>
+          <w:rFonts w:ascii="Times New Roman" w:eastAsia="Times New Roman" w:hAnsi="Times New Roman" w:cs="Times New Roman"/>
+          <w:color w:val="000000" w:themeColor="text1"/>
+          <w:sz w:val="24"/>
+          <w:szCs w:val="24"/>
+          <w:shd w:val="clear" w:color="auto" w:fill="FFFFFF"/>
+        </w:rPr>
+        <w:t>and dropout probability 0.5.</w:t>
+      </w:r>
       <w:bookmarkStart w:id="0" w:name="_GoBack"/>
       <w:bookmarkEnd w:id="0"/>
+    </w:p>
+    <w:p>
+      <w:pPr>
+        <w:rPr>
+          <w:rFonts w:ascii="Times New Roman" w:hAnsi="Times New Roman" w:cs="Times New Roman"/>
+          <w:color w:val="000000" w:themeColor="text1"/>
+          <w:sz w:val="24"/>
+          <w:szCs w:val="24"/>
+        </w:rPr>
+      </w:pPr>
+      <w:r>
+        <w:rPr>
+          <w:rFonts w:ascii="Times New Roman" w:eastAsia="Times New Roman" w:hAnsi="Times New Roman" w:cs="Times New Roman"/>
+          <w:color w:val="000000" w:themeColor="text1"/>
+          <w:sz w:val="24"/>
+          <w:szCs w:val="24"/>
+          <w:shd w:val="clear" w:color="auto" w:fill="FFFFFF"/>
+        </w:rPr>
+        <w:t>The accuracy for k-NN will be 96.88%. With CNN we will get accuracy 99.18%.</w:t>
+      </w:r>
     </w:p>
     <w:sectPr>
       <w:pgSz w:w="12240" w:h="15840"/>
@@ -830,6 +1597,25 @@
     <w:name w:val="Normal"/>
     <w:qFormat/>
   </w:style>
+  <w:style w:type="paragraph" w:styleId="Heading2">
+    <w:name w:val="heading 2"/>
+    <w:basedOn w:val="Normal"/>
+    <w:link w:val="Heading2Char"/>
+    <w:uiPriority w:val="9"/>
+    <w:qFormat/>
+    <w:rsid w:val="001843EF"/>
+    <w:pPr>
+      <w:spacing w:before="100" w:beforeAutospacing="1" w:after="100" w:afterAutospacing="1" w:line="240" w:lineRule="auto"/>
+      <w:outlineLvl w:val="1"/>
+    </w:pPr>
+    <w:rPr>
+      <w:rFonts w:ascii="Times New Roman" w:eastAsia="Times New Roman" w:hAnsi="Times New Roman" w:cs="Times New Roman"/>
+      <w:b/>
+      <w:bCs/>
+      <w:sz w:val="36"/>
+      <w:szCs w:val="36"/>
+    </w:rPr>
+  </w:style>
   <w:style w:type="character" w:default="1" w:styleId="DefaultParagraphFont">
     <w:name w:val="Default Paragraph Font"/>
     <w:uiPriority w:val="1"/>
@@ -1085,6 +1871,36 @@
         </w:tcBorders>
       </w:tcPr>
     </w:tblStylePr>
+  </w:style>
+  <w:style w:type="character" w:customStyle="1" w:styleId="Heading2Char">
+    <w:name w:val="Heading 2 Char"/>
+    <w:basedOn w:val="DefaultParagraphFont"/>
+    <w:link w:val="Heading2"/>
+    <w:uiPriority w:val="9"/>
+    <w:rsid w:val="001843EF"/>
+    <w:rPr>
+      <w:rFonts w:ascii="Times New Roman" w:eastAsia="Times New Roman" w:hAnsi="Times New Roman" w:cs="Times New Roman"/>
+      <w:b/>
+      <w:bCs/>
+      <w:sz w:val="36"/>
+      <w:szCs w:val="36"/>
+    </w:rPr>
+  </w:style>
+  <w:style w:type="paragraph" w:styleId="NormalWeb">
+    <w:name w:val="Normal (Web)"/>
+    <w:basedOn w:val="Normal"/>
+    <w:uiPriority w:val="99"/>
+    <w:semiHidden/>
+    <w:unhideWhenUsed/>
+    <w:rsid w:val="001843EF"/>
+    <w:pPr>
+      <w:spacing w:before="100" w:beforeAutospacing="1" w:after="100" w:afterAutospacing="1" w:line="240" w:lineRule="auto"/>
+    </w:pPr>
+    <w:rPr>
+      <w:rFonts w:ascii="Times New Roman" w:eastAsia="Times New Roman" w:hAnsi="Times New Roman" w:cs="Times New Roman"/>
+      <w:sz w:val="24"/>
+      <w:szCs w:val="24"/>
+    </w:rPr>
   </w:style>
 </w:styles>
 </file>

</xml_diff>